<commit_message>
version snapshot of google docs
</commit_message>
<xml_diff>
--- a/accounting-and-finance-policy-and-procedure-manual.docx
+++ b/accounting-and-finance-policy-and-procedure-manual.docx
@@ -1467,16 +1467,506 @@
         <w:spacing w:after="0" w:before="0" w:line="276" w:lineRule="auto"/>
         <w:ind w:left="720" w:right="0" w:hanging="720"/>
         <w:jc w:val="left"/>
-        <w:rPr>
-          <w:rFonts w:ascii="Times New Roman" w:cs="Times New Roman" w:eastAsia="Times New Roman" w:hAnsi="Times New Roman"/>
-        </w:rPr>
-      </w:pPr>
-      <w:r>
-        <w:rPr>
-          <w:rFonts w:ascii="Times New Roman" w:cs="Times New Roman" w:eastAsia="Times New Roman" w:hAnsi="Times New Roman"/>
-          <w:rtl w:val="0"/>
-        </w:rPr>
-        <w:t xml:space="preserve">- Treasurer: Oversees day-to-day financial operations, ensures compliance with financial policies, and presents financial statements to the board.  </w:t>
+        <w:rPr/>
+      </w:pPr>
+      <w:r>
+        <w:rPr>
+          <w:rFonts w:ascii="Times New Roman" w:cs="Times New Roman" w:eastAsia="Times New Roman" w:hAnsi="Times New Roman"/>
+          <w:rtl w:val="0"/>
+        </w:rPr>
+        <w:t xml:space="preserve">- Treasurer: </w:t>
+      </w:r>
+      <w:r>
+        <w:rPr>
+          <w:rtl w:val="0"/>
+        </w:rPr>
+        <w:t xml:space="preserve">Has the following duties:</w:t>
+      </w:r>
+    </w:p>
+    <w:p>
+      <w:pPr>
+        <w:keepNext w:val="0"/>
+        <w:keepLines w:val="0"/>
+        <w:pageBreakBefore w:val="0"/>
+        <w:widowControl w:val="1"/>
+        <w:numPr>
+          <w:ilvl w:val="0"/>
+          <w:numId w:val="2"/>
+        </w:numPr>
+        <w:pBdr>
+          <w:top w:space="0" w:sz="0" w:val="nil"/>
+          <w:left w:space="0" w:sz="0" w:val="nil"/>
+          <w:bottom w:space="0" w:sz="0" w:val="nil"/>
+          <w:right w:space="0" w:sz="0" w:val="nil"/>
+          <w:between w:space="0" w:sz="0" w:val="nil"/>
+        </w:pBdr>
+        <w:shd w:fill="auto" w:val="clear"/>
+        <w:spacing w:after="0" w:before="0" w:line="276" w:lineRule="auto"/>
+        <w:ind w:right="0" w:firstLine="360"/>
+        <w:jc w:val="left"/>
+        <w:rPr>
+          <w:u w:val="none"/>
+        </w:rPr>
+      </w:pPr>
+      <w:r>
+        <w:rPr>
+          <w:rtl w:val="0"/>
+        </w:rPr>
+        <w:t xml:space="preserve">Overseeing day-to-day financial operations,</w:t>
+      </w:r>
+    </w:p>
+    <w:p>
+      <w:pPr>
+        <w:keepNext w:val="0"/>
+        <w:keepLines w:val="0"/>
+        <w:pageBreakBefore w:val="0"/>
+        <w:widowControl w:val="1"/>
+        <w:numPr>
+          <w:ilvl w:val="0"/>
+          <w:numId w:val="2"/>
+        </w:numPr>
+        <w:pBdr>
+          <w:top w:space="0" w:sz="0" w:val="nil"/>
+          <w:left w:space="0" w:sz="0" w:val="nil"/>
+          <w:bottom w:space="0" w:sz="0" w:val="nil"/>
+          <w:right w:space="0" w:sz="0" w:val="nil"/>
+          <w:between w:space="0" w:sz="0" w:val="nil"/>
+        </w:pBdr>
+        <w:shd w:fill="auto" w:val="clear"/>
+        <w:spacing w:after="0" w:before="0" w:line="276" w:lineRule="auto"/>
+        <w:ind w:right="0" w:firstLine="360"/>
+        <w:jc w:val="left"/>
+        <w:rPr>
+          <w:u w:val="none"/>
+        </w:rPr>
+      </w:pPr>
+      <w:r>
+        <w:rPr>
+          <w:rtl w:val="0"/>
+        </w:rPr>
+        <w:t xml:space="preserve">Ensuring compliance with financial policies,</w:t>
+      </w:r>
+    </w:p>
+    <w:p>
+      <w:pPr>
+        <w:keepNext w:val="0"/>
+        <w:keepLines w:val="0"/>
+        <w:pageBreakBefore w:val="0"/>
+        <w:widowControl w:val="1"/>
+        <w:numPr>
+          <w:ilvl w:val="0"/>
+          <w:numId w:val="2"/>
+        </w:numPr>
+        <w:pBdr>
+          <w:top w:space="0" w:sz="0" w:val="nil"/>
+          <w:left w:space="0" w:sz="0" w:val="nil"/>
+          <w:bottom w:space="0" w:sz="0" w:val="nil"/>
+          <w:right w:space="0" w:sz="0" w:val="nil"/>
+          <w:between w:space="0" w:sz="0" w:val="nil"/>
+        </w:pBdr>
+        <w:shd w:fill="auto" w:val="clear"/>
+        <w:spacing w:after="0" w:before="0" w:line="276" w:lineRule="auto"/>
+        <w:ind w:right="0" w:firstLine="360"/>
+        <w:jc w:val="left"/>
+        <w:rPr>
+          <w:u w:val="none"/>
+        </w:rPr>
+      </w:pPr>
+      <w:r>
+        <w:rPr>
+          <w:rtl w:val="0"/>
+        </w:rPr>
+        <w:t xml:space="preserve">Presenting financial statements to the board, </w:t>
+      </w:r>
+    </w:p>
+    <w:p>
+      <w:pPr>
+        <w:keepNext w:val="0"/>
+        <w:keepLines w:val="0"/>
+        <w:pageBreakBefore w:val="0"/>
+        <w:widowControl w:val="1"/>
+        <w:numPr>
+          <w:ilvl w:val="0"/>
+          <w:numId w:val="2"/>
+        </w:numPr>
+        <w:pBdr>
+          <w:top w:space="0" w:sz="0" w:val="nil"/>
+          <w:left w:space="0" w:sz="0" w:val="nil"/>
+          <w:bottom w:space="0" w:sz="0" w:val="nil"/>
+          <w:right w:space="0" w:sz="0" w:val="nil"/>
+          <w:between w:space="0" w:sz="0" w:val="nil"/>
+        </w:pBdr>
+        <w:shd w:fill="auto" w:val="clear"/>
+        <w:spacing w:after="0" w:before="0" w:line="276" w:lineRule="auto"/>
+        <w:ind w:right="0" w:firstLine="360"/>
+        <w:jc w:val="left"/>
+        <w:rPr>
+          <w:u w:val="none"/>
+        </w:rPr>
+      </w:pPr>
+      <w:r>
+        <w:rPr>
+          <w:rtl w:val="0"/>
+        </w:rPr>
+        <w:t xml:space="preserve">Making a financial report at each Council meeting, </w:t>
+      </w:r>
+    </w:p>
+    <w:p>
+      <w:pPr>
+        <w:keepNext w:val="0"/>
+        <w:keepLines w:val="0"/>
+        <w:pageBreakBefore w:val="0"/>
+        <w:widowControl w:val="1"/>
+        <w:numPr>
+          <w:ilvl w:val="0"/>
+          <w:numId w:val="2"/>
+        </w:numPr>
+        <w:pBdr>
+          <w:top w:space="0" w:sz="0" w:val="nil"/>
+          <w:left w:space="0" w:sz="0" w:val="nil"/>
+          <w:bottom w:space="0" w:sz="0" w:val="nil"/>
+          <w:right w:space="0" w:sz="0" w:val="nil"/>
+          <w:between w:space="0" w:sz="0" w:val="nil"/>
+        </w:pBdr>
+        <w:shd w:fill="auto" w:val="clear"/>
+        <w:spacing w:after="0" w:before="0" w:line="276" w:lineRule="auto"/>
+        <w:ind w:right="0" w:firstLine="360"/>
+        <w:jc w:val="left"/>
+        <w:rPr>
+          <w:u w:val="none"/>
+        </w:rPr>
+      </w:pPr>
+      <w:r>
+        <w:rPr>
+          <w:rtl w:val="0"/>
+        </w:rPr>
+        <w:t xml:space="preserve">Assisting in the preparation of the budget, </w:t>
+      </w:r>
+    </w:p>
+    <w:p>
+      <w:pPr>
+        <w:keepNext w:val="0"/>
+        <w:keepLines w:val="0"/>
+        <w:pageBreakBefore w:val="0"/>
+        <w:widowControl w:val="1"/>
+        <w:numPr>
+          <w:ilvl w:val="0"/>
+          <w:numId w:val="2"/>
+        </w:numPr>
+        <w:pBdr>
+          <w:top w:space="0" w:sz="0" w:val="nil"/>
+          <w:left w:space="0" w:sz="0" w:val="nil"/>
+          <w:bottom w:space="0" w:sz="0" w:val="nil"/>
+          <w:right w:space="0" w:sz="0" w:val="nil"/>
+          <w:between w:space="0" w:sz="0" w:val="nil"/>
+        </w:pBdr>
+        <w:shd w:fill="auto" w:val="clear"/>
+        <w:spacing w:after="0" w:before="0" w:line="276" w:lineRule="auto"/>
+        <w:ind w:right="0" w:firstLine="360"/>
+        <w:jc w:val="left"/>
+        <w:rPr>
+          <w:u w:val="none"/>
+        </w:rPr>
+      </w:pPr>
+      <w:r>
+        <w:rPr>
+          <w:rtl w:val="0"/>
+        </w:rPr>
+        <w:t xml:space="preserve">Helping the Council develop fundraising plans,</w:t>
+      </w:r>
+    </w:p>
+    <w:p>
+      <w:pPr>
+        <w:keepNext w:val="0"/>
+        <w:keepLines w:val="0"/>
+        <w:pageBreakBefore w:val="0"/>
+        <w:widowControl w:val="1"/>
+        <w:numPr>
+          <w:ilvl w:val="0"/>
+          <w:numId w:val="2"/>
+        </w:numPr>
+        <w:pBdr>
+          <w:top w:space="0" w:sz="0" w:val="nil"/>
+          <w:left w:space="0" w:sz="0" w:val="nil"/>
+          <w:bottom w:space="0" w:sz="0" w:val="nil"/>
+          <w:right w:space="0" w:sz="0" w:val="nil"/>
+          <w:between w:space="0" w:sz="0" w:val="nil"/>
+        </w:pBdr>
+        <w:shd w:fill="auto" w:val="clear"/>
+        <w:spacing w:after="0" w:before="0" w:line="276" w:lineRule="auto"/>
+        <w:ind w:right="0" w:firstLine="360"/>
+        <w:jc w:val="left"/>
+        <w:rPr>
+          <w:u w:val="none"/>
+        </w:rPr>
+      </w:pPr>
+      <w:r>
+        <w:rPr>
+          <w:rtl w:val="0"/>
+        </w:rPr>
+        <w:t xml:space="preserve">Making financial information available to Fellows and the public where required,</w:t>
+      </w:r>
+    </w:p>
+    <w:p>
+      <w:pPr>
+        <w:keepNext w:val="0"/>
+        <w:keepLines w:val="0"/>
+        <w:pageBreakBefore w:val="0"/>
+        <w:widowControl w:val="1"/>
+        <w:numPr>
+          <w:ilvl w:val="0"/>
+          <w:numId w:val="2"/>
+        </w:numPr>
+        <w:pBdr>
+          <w:top w:space="0" w:sz="0" w:val="nil"/>
+          <w:left w:space="0" w:sz="0" w:val="nil"/>
+          <w:bottom w:space="0" w:sz="0" w:val="nil"/>
+          <w:right w:space="0" w:sz="0" w:val="nil"/>
+          <w:between w:space="0" w:sz="0" w:val="nil"/>
+        </w:pBdr>
+        <w:shd w:fill="auto" w:val="clear"/>
+        <w:spacing w:after="0" w:before="0" w:line="276" w:lineRule="auto"/>
+        <w:ind w:right="0" w:firstLine="360"/>
+        <w:jc w:val="left"/>
+        <w:rPr>
+          <w:u w:val="none"/>
+        </w:rPr>
+      </w:pPr>
+      <w:r>
+        <w:rPr>
+          <w:rtl w:val="0"/>
+        </w:rPr>
+        <w:t xml:space="preserve">Being responsible for, the receipt, disbursement, and accounting for all funds and securities of the corporation, and deposit all such funds in the name of the corporation in such banks, trust companies, or other depositories as shall be selected by the Council.</w:t>
+      </w:r>
+    </w:p>
+    <w:p>
+      <w:pPr>
+        <w:keepNext w:val="0"/>
+        <w:keepLines w:val="0"/>
+        <w:pageBreakBefore w:val="0"/>
+        <w:widowControl w:val="1"/>
+        <w:numPr>
+          <w:ilvl w:val="0"/>
+          <w:numId w:val="2"/>
+        </w:numPr>
+        <w:pBdr>
+          <w:top w:space="0" w:sz="0" w:val="nil"/>
+          <w:left w:space="0" w:sz="0" w:val="nil"/>
+          <w:bottom w:space="0" w:sz="0" w:val="nil"/>
+          <w:right w:space="0" w:sz="0" w:val="nil"/>
+          <w:between w:space="0" w:sz="0" w:val="nil"/>
+        </w:pBdr>
+        <w:shd w:fill="auto" w:val="clear"/>
+        <w:spacing w:after="0" w:before="0" w:line="276" w:lineRule="auto"/>
+        <w:ind w:right="0" w:firstLine="360"/>
+        <w:jc w:val="left"/>
+        <w:rPr>
+          <w:u w:val="none"/>
+        </w:rPr>
+      </w:pPr>
+      <w:r>
+        <w:rPr>
+          <w:rtl w:val="0"/>
+        </w:rPr>
+        <w:t xml:space="preserve">Receiving, and giving receipt for, monies due and payable to the corporation from any source whatsoever. And they shall disburse, or cause to be disbursed, the funds of the corporation, taking proper vouchers for such disbursements, keeping and maintaining adequate and correct accounts of the corporation's properties and business transactions, including accounts of its assets, liabilities, receipts, disbursements, gains, and losses.</w:t>
+      </w:r>
+    </w:p>
+    <w:p>
+      <w:pPr>
+        <w:keepNext w:val="0"/>
+        <w:keepLines w:val="0"/>
+        <w:pageBreakBefore w:val="0"/>
+        <w:widowControl w:val="1"/>
+        <w:numPr>
+          <w:ilvl w:val="0"/>
+          <w:numId w:val="2"/>
+        </w:numPr>
+        <w:pBdr>
+          <w:top w:space="0" w:sz="0" w:val="nil"/>
+          <w:left w:space="0" w:sz="0" w:val="nil"/>
+          <w:bottom w:space="0" w:sz="0" w:val="nil"/>
+          <w:right w:space="0" w:sz="0" w:val="nil"/>
+          <w:between w:space="0" w:sz="0" w:val="nil"/>
+        </w:pBdr>
+        <w:shd w:fill="auto" w:val="clear"/>
+        <w:spacing w:after="0" w:before="0" w:line="276" w:lineRule="auto"/>
+        <w:ind w:right="0" w:firstLine="360"/>
+        <w:jc w:val="left"/>
+        <w:rPr>
+          <w:u w:val="none"/>
+        </w:rPr>
+      </w:pPr>
+      <w:r>
+        <w:rPr>
+          <w:rtl w:val="0"/>
+        </w:rPr>
+        <w:t xml:space="preserve">Exhibiting at all reasonable times the books of account and financial records to any Councilor of the corporation on request. </w:t>
+      </w:r>
+    </w:p>
+    <w:p>
+      <w:pPr>
+        <w:keepNext w:val="0"/>
+        <w:keepLines w:val="0"/>
+        <w:pageBreakBefore w:val="0"/>
+        <w:widowControl w:val="1"/>
+        <w:numPr>
+          <w:ilvl w:val="0"/>
+          <w:numId w:val="2"/>
+        </w:numPr>
+        <w:pBdr>
+          <w:top w:space="0" w:sz="0" w:val="nil"/>
+          <w:left w:space="0" w:sz="0" w:val="nil"/>
+          <w:bottom w:space="0" w:sz="0" w:val="nil"/>
+          <w:right w:space="0" w:sz="0" w:val="nil"/>
+          <w:between w:space="0" w:sz="0" w:val="nil"/>
+        </w:pBdr>
+        <w:shd w:fill="auto" w:val="clear"/>
+        <w:spacing w:after="0" w:before="0" w:line="276" w:lineRule="auto"/>
+        <w:ind w:right="0" w:firstLine="360"/>
+        <w:jc w:val="left"/>
+        <w:rPr>
+          <w:u w:val="none"/>
+        </w:rPr>
+      </w:pPr>
+      <w:r>
+        <w:rPr>
+          <w:rtl w:val="0"/>
+        </w:rPr>
+        <w:t xml:space="preserve">Rendering to the Chair and Councilors, whenever requested, an account of any or all of their transactions as treasurer and of the financial condition of the corporation.</w:t>
+      </w:r>
+    </w:p>
+    <w:p>
+      <w:pPr>
+        <w:keepNext w:val="0"/>
+        <w:keepLines w:val="0"/>
+        <w:pageBreakBefore w:val="0"/>
+        <w:widowControl w:val="1"/>
+        <w:numPr>
+          <w:ilvl w:val="0"/>
+          <w:numId w:val="2"/>
+        </w:numPr>
+        <w:pBdr>
+          <w:top w:space="0" w:sz="0" w:val="nil"/>
+          <w:left w:space="0" w:sz="0" w:val="nil"/>
+          <w:bottom w:space="0" w:sz="0" w:val="nil"/>
+          <w:right w:space="0" w:sz="0" w:val="nil"/>
+          <w:between w:space="0" w:sz="0" w:val="nil"/>
+        </w:pBdr>
+        <w:shd w:fill="auto" w:val="clear"/>
+        <w:spacing w:after="0" w:before="0" w:line="276" w:lineRule="auto"/>
+        <w:ind w:right="0" w:firstLine="360"/>
+        <w:jc w:val="left"/>
+        <w:rPr>
+          <w:u w:val="none"/>
+        </w:rPr>
+      </w:pPr>
+      <w:r>
+        <w:rPr>
+          <w:rtl w:val="0"/>
+        </w:rPr>
+        <w:t xml:space="preserve">Preparing, or causing to be prepared, and certifying, or causing to be certified, the financial statements to be included in any required reports.</w:t>
+      </w:r>
+    </w:p>
+    <w:p>
+      <w:pPr>
+        <w:keepNext w:val="0"/>
+        <w:keepLines w:val="0"/>
+        <w:pageBreakBefore w:val="0"/>
+        <w:widowControl w:val="1"/>
+        <w:numPr>
+          <w:ilvl w:val="0"/>
+          <w:numId w:val="2"/>
+        </w:numPr>
+        <w:pBdr>
+          <w:top w:space="0" w:sz="0" w:val="nil"/>
+          <w:left w:space="0" w:sz="0" w:val="nil"/>
+          <w:bottom w:space="0" w:sz="0" w:val="nil"/>
+          <w:right w:space="0" w:sz="0" w:val="nil"/>
+          <w:between w:space="0" w:sz="0" w:val="nil"/>
+        </w:pBdr>
+        <w:shd w:fill="auto" w:val="clear"/>
+        <w:spacing w:after="0" w:before="0" w:line="276" w:lineRule="auto"/>
+        <w:ind w:right="0" w:firstLine="360"/>
+        <w:jc w:val="left"/>
+        <w:rPr>
+          <w:u w:val="none"/>
+        </w:rPr>
+      </w:pPr>
+      <w:r>
+        <w:rPr>
+          <w:rtl w:val="0"/>
+        </w:rPr>
+        <w:t xml:space="preserve">Leading the Finance Working Group, or designate another Fellow as lead,  which will be composed of 3-4 Fellows.</w:t>
+      </w:r>
+    </w:p>
+    <w:p>
+      <w:pPr>
+        <w:numPr>
+          <w:ilvl w:val="0"/>
+          <w:numId w:val="2"/>
+        </w:numPr>
+        <w:ind w:firstLine="360"/>
+      </w:pPr>
+      <w:r>
+        <w:rPr>
+          <w:rtl w:val="0"/>
+        </w:rPr>
+        <w:t xml:space="preserve">Overseeing an annual review and audit of the corporate books by an external party when required by California statute. </w:t>
+      </w:r>
+    </w:p>
+    <w:p>
+      <w:pPr>
+        <w:numPr>
+          <w:ilvl w:val="0"/>
+          <w:numId w:val="2"/>
+        </w:numPr>
+        <w:ind w:firstLine="360"/>
+      </w:pPr>
+      <w:r>
+        <w:rPr>
+          <w:rtl w:val="0"/>
+        </w:rPr>
+        <w:t xml:space="preserve">Ensuring that whenever financially feasible, they use an external accountant to manage the books. </w:t>
+      </w:r>
+    </w:p>
+    <w:p>
+      <w:pPr>
+        <w:numPr>
+          <w:ilvl w:val="0"/>
+          <w:numId w:val="2"/>
+        </w:numPr>
+        <w:ind w:firstLine="360"/>
+      </w:pPr>
+      <w:r>
+        <w:rPr>
+          <w:rtl w:val="0"/>
+        </w:rPr>
+        <w:t xml:space="preserve">Overseeing the bookkeeping and reconciliation process.</w:t>
+      </w:r>
+    </w:p>
+    <w:p>
+      <w:pPr>
+        <w:keepNext w:val="0"/>
+        <w:keepLines w:val="0"/>
+        <w:pageBreakBefore w:val="0"/>
+        <w:widowControl w:val="1"/>
+        <w:pBdr>
+          <w:top w:space="0" w:sz="0" w:val="nil"/>
+          <w:left w:space="0" w:sz="0" w:val="nil"/>
+          <w:bottom w:space="0" w:sz="0" w:val="nil"/>
+          <w:right w:space="0" w:sz="0" w:val="nil"/>
+          <w:between w:space="0" w:sz="0" w:val="nil"/>
+        </w:pBdr>
+        <w:shd w:fill="auto" w:val="clear"/>
+        <w:spacing w:after="0" w:before="0" w:line="276" w:lineRule="auto"/>
+        <w:ind w:left="720" w:right="0" w:hanging="720"/>
+        <w:jc w:val="left"/>
+        <w:rPr/>
+      </w:pPr>
+      <w:r>
+        <w:rPr>
+          <w:rtl w:val="0"/>
+        </w:rPr>
       </w:r>
     </w:p>
     <w:p>
@@ -3763,16 +4253,6 @@
           <w:rtl w:val="0"/>
         </w:rPr>
         <w:t xml:space="preserve">If the Council makes adjustments to comparability data due to geographic area or other specific conditions, these adjustments and the reasons for them shall be recorded in the minutes of the Council; any actions taken with respect to determining if a Council had a conflict of interest with respect to the compensation arrangement, and if so, actions taken to make sure the member with the conflict of interest did not affect or participate in the approval of the transaction (for example, a notation in the records that after a finding of conflict of interest by a member, the member with the conflict of interest was asked to, and did, leave the meeting prior to a discussion of the compensation arrangement and taking of the votes to approve the arrangement);</w:t>
-      </w:r>
-    </w:p>
-    <w:p>
-      <w:pPr>
-        <w:rPr/>
-      </w:pPr>
-      <w:r>
-        <w:rPr>
-          <w:rtl w:val="0"/>
-        </w:rPr>
       </w:r>
     </w:p>
     <w:p>
@@ -4085,8 +4565,121 @@
       </w:rPr>
     </w:lvl>
   </w:abstractNum>
+  <w:abstractNum w:abstractNumId="2">
+    <w:lvl w:ilvl="0">
+      <w:start w:val="1"/>
+      <w:numFmt w:val="decimal"/>
+      <w:lvlText w:val="%1."/>
+      <w:lvlJc w:val="left"/>
+      <w:pPr>
+        <w:ind w:left="720" w:hanging="360"/>
+      </w:pPr>
+      <w:rPr>
+        <w:u w:val="none"/>
+      </w:rPr>
+    </w:lvl>
+    <w:lvl w:ilvl="1">
+      <w:start w:val="1"/>
+      <w:numFmt w:val="lowerLetter"/>
+      <w:lvlText w:val="%2."/>
+      <w:lvlJc w:val="left"/>
+      <w:pPr>
+        <w:ind w:left="1440" w:hanging="360"/>
+      </w:pPr>
+      <w:rPr>
+        <w:u w:val="none"/>
+      </w:rPr>
+    </w:lvl>
+    <w:lvl w:ilvl="2">
+      <w:start w:val="1"/>
+      <w:numFmt w:val="lowerRoman"/>
+      <w:lvlText w:val="%3."/>
+      <w:lvlJc w:val="right"/>
+      <w:pPr>
+        <w:ind w:left="2160" w:hanging="360"/>
+      </w:pPr>
+      <w:rPr>
+        <w:u w:val="none"/>
+      </w:rPr>
+    </w:lvl>
+    <w:lvl w:ilvl="3">
+      <w:start w:val="1"/>
+      <w:numFmt w:val="decimal"/>
+      <w:lvlText w:val="%4."/>
+      <w:lvlJc w:val="left"/>
+      <w:pPr>
+        <w:ind w:left="2880" w:hanging="360"/>
+      </w:pPr>
+      <w:rPr>
+        <w:u w:val="none"/>
+      </w:rPr>
+    </w:lvl>
+    <w:lvl w:ilvl="4">
+      <w:start w:val="1"/>
+      <w:numFmt w:val="lowerLetter"/>
+      <w:lvlText w:val="%5."/>
+      <w:lvlJc w:val="left"/>
+      <w:pPr>
+        <w:ind w:left="3600" w:hanging="360"/>
+      </w:pPr>
+      <w:rPr>
+        <w:u w:val="none"/>
+      </w:rPr>
+    </w:lvl>
+    <w:lvl w:ilvl="5">
+      <w:start w:val="1"/>
+      <w:numFmt w:val="lowerRoman"/>
+      <w:lvlText w:val="%6."/>
+      <w:lvlJc w:val="right"/>
+      <w:pPr>
+        <w:ind w:left="4320" w:hanging="360"/>
+      </w:pPr>
+      <w:rPr>
+        <w:u w:val="none"/>
+      </w:rPr>
+    </w:lvl>
+    <w:lvl w:ilvl="6">
+      <w:start w:val="1"/>
+      <w:numFmt w:val="decimal"/>
+      <w:lvlText w:val="%7."/>
+      <w:lvlJc w:val="left"/>
+      <w:pPr>
+        <w:ind w:left="5040" w:hanging="360"/>
+      </w:pPr>
+      <w:rPr>
+        <w:u w:val="none"/>
+      </w:rPr>
+    </w:lvl>
+    <w:lvl w:ilvl="7">
+      <w:start w:val="1"/>
+      <w:numFmt w:val="lowerLetter"/>
+      <w:lvlText w:val="%8."/>
+      <w:lvlJc w:val="left"/>
+      <w:pPr>
+        <w:ind w:left="5760" w:hanging="360"/>
+      </w:pPr>
+      <w:rPr>
+        <w:u w:val="none"/>
+      </w:rPr>
+    </w:lvl>
+    <w:lvl w:ilvl="8">
+      <w:start w:val="1"/>
+      <w:numFmt w:val="lowerRoman"/>
+      <w:lvlText w:val="%9."/>
+      <w:lvlJc w:val="right"/>
+      <w:pPr>
+        <w:ind w:left="6480" w:hanging="360"/>
+      </w:pPr>
+      <w:rPr>
+        <w:u w:val="none"/>
+      </w:rPr>
+    </w:lvl>
+  </w:abstractNum>
   <w:num w:numId="1">
     <w:abstractNumId w:val="1"/>
+  </w:num>
+  <w:num w:numId="2">
+    <w:abstractNumId w:val="2"/>
   </w:num>
 </w:numbering>
 </file>

</xml_diff>